<commit_message>
docs: update Game Idea
</commit_message>
<xml_diff>
--- a/Idea.docx
+++ b/Idea.docx
@@ -1,11 +1,10 @@
 
 <file path=word/document.xml><?xml version="1.0" encoding="utf-8"?>
-<w:document xmlns:o="urn:schemas-microsoft-com:office:office" xmlns:r="http://schemas.openxmlformats.org/officeDocument/2006/relationships" xmlns:v="urn:schemas-microsoft-com:vml" xmlns:w="http://schemas.openxmlformats.org/wordprocessingml/2006/main" xmlns:w10="urn:schemas-microsoft-com:office:word" xmlns:wp="http://schemas.openxmlformats.org/drawingml/2006/wordprocessingDrawing" xmlns:wps="http://schemas.microsoft.com/office/word/2010/wordprocessingShape" xmlns:wpg="http://schemas.microsoft.com/office/word/2010/wordprocessingGroup" xmlns:mc="http://schemas.openxmlformats.org/markup-compatibility/2006" xmlns:wp14="http://schemas.microsoft.com/office/word/2010/wordprocessingDrawing" xmlns:w14="http://schemas.microsoft.com/office/word/2010/wordml" xmlns:w15="http://schemas.microsoft.com/office/word/2012/wordml" mc:Ignorable="w14 wp14 w15">
+<w:document xmlns:wpc="http://schemas.microsoft.com/office/word/2010/wordprocessingCanvas" xmlns:cx="http://schemas.microsoft.com/office/drawing/2014/chartex" xmlns:cx1="http://schemas.microsoft.com/office/drawing/2015/9/8/chartex" xmlns:cx2="http://schemas.microsoft.com/office/drawing/2015/10/21/chartex" xmlns:cx3="http://schemas.microsoft.com/office/drawing/2016/5/9/chartex" xmlns:cx4="http://schemas.microsoft.com/office/drawing/2016/5/10/chartex" xmlns:cx5="http://schemas.microsoft.com/office/drawing/2016/5/11/chartex" xmlns:cx6="http://schemas.microsoft.com/office/drawing/2016/5/12/chartex" xmlns:cx7="http://schemas.microsoft.com/office/drawing/2016/5/13/chartex" xmlns:cx8="http://schemas.microsoft.com/office/drawing/2016/5/14/chartex" xmlns:mc="http://schemas.openxmlformats.org/markup-compatibility/2006" xmlns:aink="http://schemas.microsoft.com/office/drawing/2016/ink" xmlns:am3d="http://schemas.microsoft.com/office/drawing/2017/model3d" xmlns:o="urn:schemas-microsoft-com:office:office" xmlns:r="http://schemas.openxmlformats.org/officeDocument/2006/relationships" xmlns:m="http://schemas.openxmlformats.org/officeDocument/2006/math" xmlns:v="urn:schemas-microsoft-com:vml" xmlns:wp14="http://schemas.microsoft.com/office/word/2010/wordprocessingDrawing" xmlns:wp="http://schemas.openxmlformats.org/drawingml/2006/wordprocessingDrawing" xmlns:w10="urn:schemas-microsoft-com:office:word" xmlns:w="http://schemas.openxmlformats.org/wordprocessingml/2006/main" xmlns:w14="http://schemas.microsoft.com/office/word/2010/wordml" xmlns:w15="http://schemas.microsoft.com/office/word/2012/wordml" xmlns:w16cid="http://schemas.microsoft.com/office/word/2016/wordml/cid" xmlns:w16se="http://schemas.microsoft.com/office/word/2015/wordml/symex" xmlns:wpg="http://schemas.microsoft.com/office/word/2010/wordprocessingGroup" xmlns:wpi="http://schemas.microsoft.com/office/word/2010/wordprocessingInk" xmlns:wne="http://schemas.microsoft.com/office/word/2006/wordml" xmlns:wps="http://schemas.microsoft.com/office/word/2010/wordprocessingShape" mc:Ignorable="w14 w15 w16se w16cid wp14">
   <w:body>
     <w:p>
       <w:pPr>
         <w:pStyle w:val="Heading1"/>
-        <w:spacing w:before="240" w:after="0"/>
         <w:jc w:val="center"/>
         <w:rPr>
           <w:lang w:val="en-US"/>
@@ -15,21 +14,27 @@
         <w:rPr>
           <w:lang w:val="en-US"/>
         </w:rPr>
-        <w:t>Ý tưởng game</w:t>
+        <w:t>Ý tư</w:t>
+      </w:r>
+      <w:r>
+        <w:rPr>
+          <w:lang w:val="en-US"/>
+        </w:rPr>
+        <w:t>ở</w:t>
+      </w:r>
+      <w:r>
+        <w:rPr>
+          <w:lang w:val="en-US"/>
+        </w:rPr>
+        <w:t>ng game</w:t>
       </w:r>
     </w:p>
     <w:p>
       <w:pPr>
-        <w:pStyle w:val="Normal"/>
-        <w:rPr>
-          <w:lang w:val="en-US"/>
-        </w:rPr>
-      </w:pPr>
-      <w:r>
-        <w:rPr>
-          <w:lang w:val="en-US"/>
-        </w:rPr>
-      </w:r>
+        <w:rPr>
+          <w:lang w:val="en-US"/>
+        </w:rPr>
+      </w:pPr>
     </w:p>
     <w:p>
       <w:pPr>
@@ -54,7 +59,13 @@
         <w:rPr>
           <w:lang w:val="en-US"/>
         </w:rPr>
-        <w:t> : INTERN 'video' game</w:t>
+        <w:t xml:space="preserve"> : </w:t>
+      </w:r>
+      <w:r>
+        <w:rPr>
+          <w:lang w:val="en-US"/>
+        </w:rPr>
+        <w:t>Catgirl &amp; Shotgun Project</w:t>
       </w:r>
     </w:p>
     <w:p>
@@ -74,13 +85,63 @@
           <w:bCs/>
           <w:lang w:val="en-US"/>
         </w:rPr>
-        <w:t>Thể loại</w:t>
-      </w:r>
-      <w:r>
-        <w:rPr>
-          <w:lang w:val="en-US"/>
-        </w:rPr>
-        <w:t>: Puzzle Platformer</w:t>
+        <w:t>Th</w:t>
+      </w:r>
+      <w:r>
+        <w:rPr>
+          <w:b/>
+          <w:bCs/>
+          <w:lang w:val="en-US"/>
+        </w:rPr>
+        <w:t>ể</w:t>
+      </w:r>
+      <w:r>
+        <w:rPr>
+          <w:b/>
+          <w:bCs/>
+          <w:lang w:val="en-US"/>
+        </w:rPr>
+        <w:t xml:space="preserve"> lo</w:t>
+      </w:r>
+      <w:r>
+        <w:rPr>
+          <w:b/>
+          <w:bCs/>
+          <w:lang w:val="en-US"/>
+        </w:rPr>
+        <w:t>ạ</w:t>
+      </w:r>
+      <w:r>
+        <w:rPr>
+          <w:b/>
+          <w:bCs/>
+          <w:lang w:val="en-US"/>
+        </w:rPr>
+        <w:t>i</w:t>
+      </w:r>
+      <w:r>
+        <w:rPr>
+          <w:lang w:val="en-US"/>
+        </w:rPr>
+        <w:t>:</w:t>
+      </w:r>
+      <w:r>
+        <w:rPr>
+          <w:lang w:val="en-US"/>
+        </w:rPr>
+        <w:t xml:space="preserve"> 2D</w:t>
+      </w:r>
+      <w:r>
+        <w:rPr>
+          <w:lang w:val="en-US"/>
+        </w:rPr>
+        <w:t xml:space="preserve"> </w:t>
+      </w:r>
+      <w:r>
+        <w:rPr>
+          <w:lang w:val="en-US"/>
+        </w:rPr>
+        <w:t>Top-down Shooter</w:t>
       </w:r>
     </w:p>
     <w:p>
@@ -124,7 +185,43 @@
         <w:rPr>
           <w:lang w:val="en-US"/>
         </w:rPr>
-        <w:t>[WASD]: Di chuyển nhân vật.</w:t>
+        <w:t>[WASD]</w:t>
+      </w:r>
+      <w:r>
+        <w:rPr>
+          <w:lang w:val="en-US"/>
+        </w:rPr>
+        <w:t>/[Arrow Keys]</w:t>
+      </w:r>
+      <w:r>
+        <w:rPr>
+          <w:lang w:val="en-US"/>
+        </w:rPr>
+        <w:t>: Di chuy</w:t>
+      </w:r>
+      <w:r>
+        <w:rPr>
+          <w:lang w:val="en-US"/>
+        </w:rPr>
+        <w:t>ể</w:t>
+      </w:r>
+      <w:r>
+        <w:rPr>
+          <w:lang w:val="en-US"/>
+        </w:rPr>
+        <w:t>n nhân v</w:t>
+      </w:r>
+      <w:r>
+        <w:rPr>
+          <w:lang w:val="en-US"/>
+        </w:rPr>
+        <w:t>ậ</w:t>
+      </w:r>
+      <w:r>
+        <w:rPr>
+          <w:lang w:val="en-US"/>
+        </w:rPr>
+        <w:t>t.</w:t>
       </w:r>
     </w:p>
     <w:p>
@@ -142,7 +239,13 @@
         <w:rPr>
           <w:lang w:val="en-US"/>
         </w:rPr>
-        <w:t>[Space]: Nhảy.</w:t>
+        <w:t>[Q</w:t>
+      </w:r>
+      <w:r>
+        <w:rPr>
+          <w:lang w:val="en-US"/>
+        </w:rPr>
+        <w:t>]: Sử dụng kĩ năng</w:t>
       </w:r>
     </w:p>
     <w:p>
@@ -160,8 +263,22 @@
         <w:rPr>
           <w:lang w:val="en-US"/>
         </w:rPr>
-        <w:t>[E]: Tương tác với các đối tượng trong game.</w:t>
-      </w:r>
+        <w:t>[Left click</w:t>
+      </w:r>
+      <w:r>
+        <w:rPr>
+          <w:lang w:val="en-US"/>
+        </w:rPr>
+        <w:t>]/[Space]</w:t>
+      </w:r>
+      <w:r>
+        <w:rPr>
+          <w:lang w:val="en-US"/>
+        </w:rPr>
+        <w:t>: Bắn</w:t>
+      </w:r>
+      <w:bookmarkStart w:id="0" w:name="_GoBack"/>
+      <w:bookmarkEnd w:id="0"/>
     </w:p>
     <w:p>
       <w:pPr>
@@ -178,158 +295,42 @@
         <w:rPr>
           <w:lang w:val="en-US"/>
         </w:rPr>
-        <w:t>Tổng quan: "</w:t>
-      </w:r>
-      <w:r>
-        <w:rPr>
-          <w:lang w:val="en-US"/>
-        </w:rPr>
-        <w:t>INTERN</w:t>
-      </w:r>
-      <w:r>
-        <w:rPr>
-          <w:lang w:val="en-US"/>
-        </w:rPr>
-        <w:t xml:space="preserve"> 'video' game" là một trò chơi thuộc thể loại platformer-puzzle, nơi mỗi màn chơi được thiết kế như một video YouTube. Người chơi sẽ điều khiển dòng chảy thời gian và không gian bằng cách sử dụng thanh công cụ trên interface của video (ví dụ: di chuyển mốc thời gian, dừng/chạy video, tua nhanh/chậm, lặp) để vượt qua các thử thách, giải quyết câu đố.</w:t>
+        <w:t>T</w:t>
+      </w:r>
+      <w:r>
+        <w:rPr>
+          <w:lang w:val="en-US"/>
+        </w:rPr>
+        <w:t>ổ</w:t>
+      </w:r>
+      <w:r>
+        <w:rPr>
+          <w:lang w:val="en-US"/>
+        </w:rPr>
+        <w:t xml:space="preserve">ng quan: </w:t>
       </w:r>
     </w:p>
-    <w:p>
-      <w:pPr>
-        <w:pStyle w:val="ListParagraph"/>
-        <w:numPr>
-          <w:ilvl w:val="0"/>
-          <w:numId w:val="1"/>
-        </w:numPr>
-        <w:rPr>
-          <w:lang w:val="en-US"/>
-        </w:rPr>
-      </w:pPr>
-      <w:r>
-        <w:rPr>
-          <w:lang w:val="en-US"/>
-        </w:rPr>
-        <w:t>Ví dụ minh họa</w:t>
-      </w:r>
-      <w:bookmarkStart w:id="0" w:name="_GoBack"/>
-      <w:bookmarkEnd w:id="0"/>
-      <w:r>
-        <w:rPr>
-          <w:lang w:val="en-US"/>
-        </w:rPr>
-        <w:t>:</w:t>
-      </w:r>
-    </w:p>
-    <w:p>
-      <w:pPr>
-        <w:pStyle w:val="Normal"/>
-        <w:rPr>
-          <w:lang w:val="en-US"/>
-        </w:rPr>
-      </w:pPr>
-      <w:r>
-        <w:rPr>
-          <w:lang w:val="en-US"/>
-        </w:rPr>
-      </w:r>
-    </w:p>
-    <w:p>
-      <w:pPr>
-        <w:pStyle w:val="Normal"/>
-        <w:rPr/>
-      </w:pPr>
-      <w:r>
-        <w:rPr/>
-        <w:drawing>
-          <wp:anchor behindDoc="0" distT="0" distB="0" distL="0" distR="0" simplePos="0" locked="0" layoutInCell="0" allowOverlap="1" relativeHeight="2">
-            <wp:simplePos x="0" y="0"/>
-            <wp:positionH relativeFrom="column">
-              <wp:align>center</wp:align>
-            </wp:positionH>
-            <wp:positionV relativeFrom="paragraph">
-              <wp:posOffset>635</wp:posOffset>
-            </wp:positionV>
-            <wp:extent cx="5731510" cy="3263265"/>
-            <wp:effectExtent l="0" t="0" r="0" b="0"/>
-            <wp:wrapSquare wrapText="largest"/>
-            <wp:docPr id="1" name="Image1" descr=""/>
-            <wp:cNvGraphicFramePr>
-              <a:graphicFrameLocks xmlns:a="http://schemas.openxmlformats.org/drawingml/2006/main" noChangeAspect="1"/>
-            </wp:cNvGraphicFramePr>
-            <a:graphic xmlns:a="http://schemas.openxmlformats.org/drawingml/2006/main">
-              <a:graphicData uri="http://schemas.openxmlformats.org/drawingml/2006/picture">
-                <pic:pic xmlns:pic="http://schemas.openxmlformats.org/drawingml/2006/picture">
-                  <pic:nvPicPr>
-                    <pic:cNvPr id="1" name="Image1" descr=""/>
-                    <pic:cNvPicPr>
-                      <a:picLocks noChangeAspect="1" noChangeArrowheads="1"/>
-                    </pic:cNvPicPr>
-                  </pic:nvPicPr>
-                  <pic:blipFill>
-                    <a:blip r:embed="rId2"/>
-                    <a:stretch>
-                      <a:fillRect/>
-                    </a:stretch>
-                  </pic:blipFill>
-                  <pic:spPr bwMode="auto">
-                    <a:xfrm>
-                      <a:off x="0" y="0"/>
-                      <a:ext cx="5731510" cy="3263265"/>
-                    </a:xfrm>
-                    <a:prstGeom prst="rect">
-                      <a:avLst/>
-                    </a:prstGeom>
-                    <a:noFill/>
-                  </pic:spPr>
-                </pic:pic>
-              </a:graphicData>
-            </a:graphic>
-          </wp:anchor>
-        </w:drawing>
-      </w:r>
-    </w:p>
-    <w:p>
-      <w:pPr>
-        <w:pStyle w:val="Normal"/>
-        <w:rPr/>
-      </w:pPr>
-      <w:r>
-        <w:rPr/>
-      </w:r>
-    </w:p>
-    <w:p>
-      <w:pPr>
-        <w:pStyle w:val="Normal"/>
-        <w:rPr/>
-      </w:pPr>
-      <w:r>
-        <w:rPr/>
-      </w:r>
-    </w:p>
-    <w:p>
-      <w:pPr>
-        <w:pStyle w:val="Normal"/>
-        <w:rPr/>
-      </w:pPr>
-      <w:r>
-        <w:rPr/>
-      </w:r>
-    </w:p>
+    <w:p/>
+    <w:p/>
+    <w:p/>
+    <w:p/>
     <w:sectPr>
-      <w:type w:val="nextPage"/>
       <w:pgSz w:w="11906" w:h="16838"/>
-      <w:pgMar w:left="1440" w:right="1440" w:gutter="0" w:header="0" w:top="1440" w:footer="0" w:bottom="1440"/>
-      <w:pgNumType w:fmt="decimal"/>
-      <w:formProt w:val="false"/>
-      <w:textDirection w:val="lrTb"/>
-      <w:docGrid w:type="default" w:linePitch="381" w:charSpace="0"/>
+      <w:pgMar w:top="1440" w:right="1440" w:bottom="1440" w:left="1440" w:header="0" w:footer="0" w:gutter="0"/>
+      <w:cols w:space="720"/>
+      <w:formProt w:val="0"/>
+      <w:docGrid w:linePitch="381"/>
     </w:sectPr>
   </w:body>
 </w:document>
 </file>
 
 <file path=word/numbering.xml><?xml version="1.0" encoding="utf-8"?>
-<w:numbering xmlns:w="http://schemas.openxmlformats.org/wordprocessingml/2006/main" xmlns:o="urn:schemas-microsoft-com:office:office" xmlns:r="http://schemas.openxmlformats.org/officeDocument/2006/relationships" xmlns:v="urn:schemas-microsoft-com:vml" xmlns:mc="http://schemas.openxmlformats.org/markup-compatibility/2006" xmlns:w14="http://schemas.microsoft.com/office/word/2010/wordml" mc:Ignorable="w14">
-  <w:abstractNum w:abstractNumId="1">
+<w:numbering xmlns:wpc="http://schemas.microsoft.com/office/word/2010/wordprocessingCanvas" xmlns:cx="http://schemas.microsoft.com/office/drawing/2014/chartex" xmlns:cx1="http://schemas.microsoft.com/office/drawing/2015/9/8/chartex" xmlns:cx2="http://schemas.microsoft.com/office/drawing/2015/10/21/chartex" xmlns:cx3="http://schemas.microsoft.com/office/drawing/2016/5/9/chartex" xmlns:cx4="http://schemas.microsoft.com/office/drawing/2016/5/10/chartex" xmlns:cx5="http://schemas.microsoft.com/office/drawing/2016/5/11/chartex" xmlns:cx6="http://schemas.microsoft.com/office/drawing/2016/5/12/chartex" xmlns:cx7="http://schemas.microsoft.com/office/drawing/2016/5/13/chartex" xmlns:cx8="http://schemas.microsoft.com/office/drawing/2016/5/14/chartex" xmlns:mc="http://schemas.openxmlformats.org/markup-compatibility/2006" xmlns:aink="http://schemas.microsoft.com/office/drawing/2016/ink" xmlns:am3d="http://schemas.microsoft.com/office/drawing/2017/model3d" xmlns:o="urn:schemas-microsoft-com:office:office" xmlns:r="http://schemas.openxmlformats.org/officeDocument/2006/relationships" xmlns:m="http://schemas.openxmlformats.org/officeDocument/2006/math" xmlns:v="urn:schemas-microsoft-com:vml" xmlns:wp14="http://schemas.microsoft.com/office/word/2010/wordprocessingDrawing" xmlns:wp="http://schemas.openxmlformats.org/drawingml/2006/wordprocessingDrawing" xmlns:w10="urn:schemas-microsoft-com:office:word" xmlns:w="http://schemas.openxmlformats.org/wordprocessingml/2006/main" xmlns:w14="http://schemas.microsoft.com/office/word/2010/wordml" xmlns:w15="http://schemas.microsoft.com/office/word/2012/wordml" xmlns:w16cid="http://schemas.microsoft.com/office/word/2016/wordml/cid" xmlns:w16se="http://schemas.microsoft.com/office/word/2015/wordml/symex" xmlns:wpg="http://schemas.microsoft.com/office/word/2010/wordprocessingGroup" xmlns:wpi="http://schemas.microsoft.com/office/word/2010/wordprocessingInk" xmlns:wne="http://schemas.microsoft.com/office/word/2006/wordml" xmlns:wps="http://schemas.microsoft.com/office/word/2010/wordprocessingShape" mc:Ignorable="w14 w15 w16se w16cid wp14">
+  <w:abstractNum w:abstractNumId="0" w15:restartNumberingAfterBreak="0">
+    <w:nsid w:val="08CB0935"/>
+    <w:multiLevelType w:val="multilevel"/>
+    <w:tmpl w:val="B3FA0200"/>
     <w:lvl w:ilvl="0">
       <w:start w:val="1"/>
       <w:numFmt w:val="bullet"/>
@@ -466,7 +467,10 @@
       </w:rPr>
     </w:lvl>
   </w:abstractNum>
-  <w:abstractNum w:abstractNumId="2">
+  <w:abstractNum w:abstractNumId="1" w15:restartNumberingAfterBreak="0">
+    <w:nsid w:val="186B7160"/>
+    <w:multiLevelType w:val="multilevel"/>
+    <w:tmpl w:val="96607E90"/>
     <w:lvl w:ilvl="0">
       <w:start w:val="1"/>
       <w:numFmt w:val="bullet"/>
@@ -603,7 +607,10 @@
       </w:rPr>
     </w:lvl>
   </w:abstractNum>
-  <w:abstractNum w:abstractNumId="3">
+  <w:abstractNum w:abstractNumId="2" w15:restartNumberingAfterBreak="0">
+    <w:nsid w:val="6009107F"/>
+    <w:multiLevelType w:val="multilevel"/>
+    <w:tmpl w:val="2FF2C68C"/>
     <w:lvl w:ilvl="0">
       <w:start w:val="1"/>
       <w:numFmt w:val="none"/>
@@ -614,7 +621,7 @@
         <w:tabs>
           <w:tab w:val="num" w:pos="0"/>
         </w:tabs>
-        <w:ind w:left="0" w:hanging="0"/>
+        <w:ind w:left="0" w:firstLine="0"/>
       </w:pPr>
     </w:lvl>
     <w:lvl w:ilvl="1">
@@ -627,7 +634,7 @@
         <w:tabs>
           <w:tab w:val="num" w:pos="0"/>
         </w:tabs>
-        <w:ind w:left="0" w:hanging="0"/>
+        <w:ind w:left="0" w:firstLine="0"/>
       </w:pPr>
     </w:lvl>
     <w:lvl w:ilvl="2">
@@ -640,7 +647,7 @@
         <w:tabs>
           <w:tab w:val="num" w:pos="0"/>
         </w:tabs>
-        <w:ind w:left="0" w:hanging="0"/>
+        <w:ind w:left="0" w:firstLine="0"/>
       </w:pPr>
     </w:lvl>
     <w:lvl w:ilvl="3">
@@ -653,7 +660,7 @@
         <w:tabs>
           <w:tab w:val="num" w:pos="0"/>
         </w:tabs>
-        <w:ind w:left="0" w:hanging="0"/>
+        <w:ind w:left="0" w:firstLine="0"/>
       </w:pPr>
     </w:lvl>
     <w:lvl w:ilvl="4">
@@ -666,7 +673,7 @@
         <w:tabs>
           <w:tab w:val="num" w:pos="0"/>
         </w:tabs>
-        <w:ind w:left="0" w:hanging="0"/>
+        <w:ind w:left="0" w:firstLine="0"/>
       </w:pPr>
     </w:lvl>
     <w:lvl w:ilvl="5">
@@ -679,7 +686,7 @@
         <w:tabs>
           <w:tab w:val="num" w:pos="0"/>
         </w:tabs>
-        <w:ind w:left="0" w:hanging="0"/>
+        <w:ind w:left="0" w:firstLine="0"/>
       </w:pPr>
     </w:lvl>
     <w:lvl w:ilvl="6">
@@ -692,7 +699,7 @@
         <w:tabs>
           <w:tab w:val="num" w:pos="0"/>
         </w:tabs>
-        <w:ind w:left="0" w:hanging="0"/>
+        <w:ind w:left="0" w:firstLine="0"/>
       </w:pPr>
     </w:lvl>
     <w:lvl w:ilvl="7">
@@ -705,7 +712,7 @@
         <w:tabs>
           <w:tab w:val="num" w:pos="0"/>
         </w:tabs>
-        <w:ind w:left="0" w:hanging="0"/>
+        <w:ind w:left="0" w:firstLine="0"/>
       </w:pPr>
     </w:lvl>
     <w:lvl w:ilvl="8">
@@ -718,28 +725,28 @@
         <w:tabs>
           <w:tab w:val="num" w:pos="0"/>
         </w:tabs>
-        <w:ind w:left="0" w:hanging="0"/>
+        <w:ind w:left="0" w:firstLine="0"/>
       </w:pPr>
     </w:lvl>
   </w:abstractNum>
   <w:num w:numId="1">
+    <w:abstractNumId w:val="0"/>
+  </w:num>
+  <w:num w:numId="2">
     <w:abstractNumId w:val="1"/>
   </w:num>
-  <w:num w:numId="2">
+  <w:num w:numId="3">
     <w:abstractNumId w:val="2"/>
-  </w:num>
-  <w:num w:numId="3">
-    <w:abstractNumId w:val="3"/>
   </w:num>
 </w:numbering>
 </file>
 
 <file path=word/styles.xml><?xml version="1.0" encoding="utf-8"?>
-<w:styles xmlns:w="http://schemas.openxmlformats.org/wordprocessingml/2006/main" xmlns:w14="http://schemas.microsoft.com/office/word/2010/wordml" xmlns:mc="http://schemas.openxmlformats.org/markup-compatibility/2006" mc:Ignorable="w14">
+<w:styles xmlns:mc="http://schemas.openxmlformats.org/markup-compatibility/2006" xmlns:r="http://schemas.openxmlformats.org/officeDocument/2006/relationships" xmlns:w="http://schemas.openxmlformats.org/wordprocessingml/2006/main" xmlns:w14="http://schemas.microsoft.com/office/word/2010/wordml" xmlns:w15="http://schemas.microsoft.com/office/word/2012/wordml" xmlns:w16cid="http://schemas.microsoft.com/office/word/2016/wordml/cid" xmlns:w16se="http://schemas.microsoft.com/office/word/2015/wordml/symex" mc:Ignorable="w14 w15 w16se w16cid">
   <w:docDefaults>
     <w:rPrDefault>
       <w:rPr>
-        <w:rFonts w:ascii="Times New Roman" w:hAnsi="Times New Roman" w:eastAsia="Calibri" w:cs="" w:cstheme="minorBidi" w:eastAsiaTheme="minorHAnsi"/>
+        <w:rFonts w:ascii="Times New Roman" w:eastAsiaTheme="minorHAnsi" w:hAnsi="Times New Roman" w:cstheme="minorBidi"/>
         <w:sz w:val="28"/>
         <w:szCs w:val="22"/>
         <w:lang w:val="en-US" w:eastAsia="en-US" w:bidi="ar-SA"/>
@@ -747,21 +754,21 @@
     </w:rPrDefault>
     <w:pPrDefault>
       <w:pPr>
-        <w:suppressAutoHyphens w:val="true"/>
+        <w:suppressAutoHyphens/>
       </w:pPr>
     </w:pPrDefault>
   </w:docDefaults>
   <w:latentStyles w:defLockedState="0" w:defUIPriority="99" w:defSemiHidden="0" w:defUnhideWhenUsed="0" w:defQFormat="0" w:count="377">
     <w:lsdException w:name="Normal" w:uiPriority="0" w:qFormat="1"/>
     <w:lsdException w:name="heading 1" w:uiPriority="9" w:qFormat="1"/>
-    <w:lsdException w:name="heading 2" w:uiPriority="9" w:semiHidden="1" w:unhideWhenUsed="1" w:qFormat="1"/>
-    <w:lsdException w:name="heading 3" w:uiPriority="9" w:semiHidden="1" w:unhideWhenUsed="1" w:qFormat="1"/>
-    <w:lsdException w:name="heading 4" w:uiPriority="9" w:semiHidden="1" w:unhideWhenUsed="1" w:qFormat="1"/>
-    <w:lsdException w:name="heading 5" w:uiPriority="9" w:semiHidden="1" w:unhideWhenUsed="1" w:qFormat="1"/>
-    <w:lsdException w:name="heading 6" w:uiPriority="9" w:semiHidden="1" w:unhideWhenUsed="1" w:qFormat="1"/>
-    <w:lsdException w:name="heading 7" w:uiPriority="9" w:semiHidden="1" w:unhideWhenUsed="1" w:qFormat="1"/>
-    <w:lsdException w:name="heading 8" w:uiPriority="9" w:semiHidden="1" w:unhideWhenUsed="1" w:qFormat="1"/>
-    <w:lsdException w:name="heading 9" w:uiPriority="9" w:semiHidden="1" w:unhideWhenUsed="1" w:qFormat="1"/>
+    <w:lsdException w:name="heading 2" w:semiHidden="1" w:uiPriority="9" w:unhideWhenUsed="1" w:qFormat="1"/>
+    <w:lsdException w:name="heading 3" w:semiHidden="1" w:uiPriority="9" w:unhideWhenUsed="1" w:qFormat="1"/>
+    <w:lsdException w:name="heading 4" w:semiHidden="1" w:uiPriority="9" w:unhideWhenUsed="1" w:qFormat="1"/>
+    <w:lsdException w:name="heading 5" w:semiHidden="1" w:uiPriority="9" w:unhideWhenUsed="1" w:qFormat="1"/>
+    <w:lsdException w:name="heading 6" w:semiHidden="1" w:uiPriority="9" w:unhideWhenUsed="1" w:qFormat="1"/>
+    <w:lsdException w:name="heading 7" w:semiHidden="1" w:uiPriority="9" w:unhideWhenUsed="1" w:qFormat="1"/>
+    <w:lsdException w:name="heading 8" w:semiHidden="1" w:uiPriority="9" w:unhideWhenUsed="1" w:qFormat="1"/>
+    <w:lsdException w:name="heading 9" w:semiHidden="1" w:uiPriority="9" w:unhideWhenUsed="1" w:qFormat="1"/>
     <w:lsdException w:name="index 1" w:semiHidden="1" w:unhideWhenUsed="1"/>
     <w:lsdException w:name="index 2" w:semiHidden="1" w:unhideWhenUsed="1"/>
     <w:lsdException w:name="index 3" w:semiHidden="1" w:unhideWhenUsed="1"/>
@@ -771,22 +778,22 @@
     <w:lsdException w:name="index 7" w:semiHidden="1" w:unhideWhenUsed="1"/>
     <w:lsdException w:name="index 8" w:semiHidden="1" w:unhideWhenUsed="1"/>
     <w:lsdException w:name="index 9" w:semiHidden="1" w:unhideWhenUsed="1"/>
-    <w:lsdException w:name="toc 1" w:uiPriority="39" w:semiHidden="1" w:unhideWhenUsed="1"/>
-    <w:lsdException w:name="toc 2" w:uiPriority="39" w:semiHidden="1" w:unhideWhenUsed="1"/>
-    <w:lsdException w:name="toc 3" w:uiPriority="39" w:semiHidden="1" w:unhideWhenUsed="1"/>
-    <w:lsdException w:name="toc 4" w:uiPriority="39" w:semiHidden="1" w:unhideWhenUsed="1"/>
-    <w:lsdException w:name="toc 5" w:uiPriority="39" w:semiHidden="1" w:unhideWhenUsed="1"/>
-    <w:lsdException w:name="toc 6" w:uiPriority="39" w:semiHidden="1" w:unhideWhenUsed="1"/>
-    <w:lsdException w:name="toc 7" w:uiPriority="39" w:semiHidden="1" w:unhideWhenUsed="1"/>
-    <w:lsdException w:name="toc 8" w:uiPriority="39" w:semiHidden="1" w:unhideWhenUsed="1"/>
-    <w:lsdException w:name="toc 9" w:uiPriority="39" w:semiHidden="1" w:unhideWhenUsed="1"/>
+    <w:lsdException w:name="toc 1" w:semiHidden="1" w:uiPriority="39" w:unhideWhenUsed="1"/>
+    <w:lsdException w:name="toc 2" w:semiHidden="1" w:uiPriority="39" w:unhideWhenUsed="1"/>
+    <w:lsdException w:name="toc 3" w:semiHidden="1" w:uiPriority="39" w:unhideWhenUsed="1"/>
+    <w:lsdException w:name="toc 4" w:semiHidden="1" w:uiPriority="39" w:unhideWhenUsed="1"/>
+    <w:lsdException w:name="toc 5" w:semiHidden="1" w:uiPriority="39" w:unhideWhenUsed="1"/>
+    <w:lsdException w:name="toc 6" w:semiHidden="1" w:uiPriority="39" w:unhideWhenUsed="1"/>
+    <w:lsdException w:name="toc 7" w:semiHidden="1" w:uiPriority="39" w:unhideWhenUsed="1"/>
+    <w:lsdException w:name="toc 8" w:semiHidden="1" w:uiPriority="39" w:unhideWhenUsed="1"/>
+    <w:lsdException w:name="toc 9" w:semiHidden="1" w:uiPriority="39" w:unhideWhenUsed="1"/>
     <w:lsdException w:name="Normal Indent" w:semiHidden="1" w:unhideWhenUsed="1"/>
     <w:lsdException w:name="footnote text" w:semiHidden="1" w:unhideWhenUsed="1"/>
     <w:lsdException w:name="annotation text" w:semiHidden="1" w:unhideWhenUsed="1"/>
     <w:lsdException w:name="header" w:semiHidden="1" w:unhideWhenUsed="1"/>
     <w:lsdException w:name="footer" w:semiHidden="1" w:unhideWhenUsed="1"/>
     <w:lsdException w:name="index heading" w:semiHidden="1" w:unhideWhenUsed="1"/>
-    <w:lsdException w:name="caption" w:uiPriority="35" w:semiHidden="1" w:unhideWhenUsed="1" w:qFormat="1"/>
+    <w:lsdException w:name="caption" w:semiHidden="1" w:uiPriority="35" w:unhideWhenUsed="1" w:qFormat="1"/>
     <w:lsdException w:name="table of figures" w:semiHidden="1" w:unhideWhenUsed="1"/>
     <w:lsdException w:name="envelope address" w:semiHidden="1" w:unhideWhenUsed="1"/>
     <w:lsdException w:name="envelope return" w:semiHidden="1" w:unhideWhenUsed="1"/>
@@ -817,7 +824,7 @@
     <w:lsdException w:name="Title" w:uiPriority="10" w:qFormat="1"/>
     <w:lsdException w:name="Closing" w:semiHidden="1" w:unhideWhenUsed="1"/>
     <w:lsdException w:name="Signature" w:semiHidden="1" w:unhideWhenUsed="1"/>
-    <w:lsdException w:name="Default Paragraph Font" w:uiPriority="1" w:semiHidden="1" w:unhideWhenUsed="1"/>
+    <w:lsdException w:name="Default Paragraph Font" w:semiHidden="1" w:uiPriority="1" w:unhideWhenUsed="1"/>
     <w:lsdException w:name="Body Text" w:semiHidden="1" w:unhideWhenUsed="1"/>
     <w:lsdException w:name="Body Text Indent" w:semiHidden="1" w:unhideWhenUsed="1"/>
     <w:lsdException w:name="List Continue" w:semiHidden="1" w:unhideWhenUsed="1"/>
@@ -1017,8 +1024,8 @@
     <w:lsdException w:name="Subtle Reference" w:uiPriority="31" w:qFormat="1"/>
     <w:lsdException w:name="Intense Reference" w:uiPriority="32" w:qFormat="1"/>
     <w:lsdException w:name="Book Title" w:uiPriority="33" w:qFormat="1"/>
-    <w:lsdException w:name="Bibliography" w:uiPriority="37" w:semiHidden="1" w:unhideWhenUsed="1"/>
-    <w:lsdException w:name="TOC Heading" w:uiPriority="39" w:semiHidden="1" w:unhideWhenUsed="1" w:qFormat="1"/>
+    <w:lsdException w:name="Bibliography" w:semiHidden="1" w:uiPriority="37" w:unhideWhenUsed="1"/>
+    <w:lsdException w:name="TOC Heading" w:semiHidden="1" w:uiPriority="39" w:unhideWhenUsed="1" w:qFormat="1"/>
     <w:lsdException w:name="Plain Table 1" w:uiPriority="41"/>
     <w:lsdException w:name="Plain Table 2" w:uiPriority="42"/>
     <w:lsdException w:name="Plain Table 3" w:uiPriority="43"/>
@@ -1130,23 +1137,11 @@
     <w:lsdException w:name="Smart Link" w:semiHidden="1" w:unhideWhenUsed="1"/>
     <w:lsdException w:name="Smart Link Error" w:semiHidden="1" w:unhideWhenUsed="1"/>
   </w:latentStyles>
-  <w:style w:type="paragraph" w:styleId="Normal" w:default="1">
+  <w:style w:type="paragraph" w:default="1" w:styleId="Normal">
     <w:name w:val="Normal"/>
     <w:qFormat/>
-    <w:pPr>
-      <w:widowControl/>
-      <w:suppressAutoHyphens w:val="true"/>
-      <w:bidi w:val="0"/>
-      <w:spacing w:before="0" w:after="0"/>
-      <w:jc w:val="left"/>
-    </w:pPr>
     <w:rPr>
-      <w:rFonts w:ascii="Times New Roman" w:hAnsi="Times New Roman" w:eastAsia="Calibri" w:cs="" w:cstheme="minorBidi" w:eastAsiaTheme="minorHAnsi"/>
-      <w:color w:val="auto"/>
-      <w:kern w:val="0"/>
-      <w:sz w:val="28"/>
-      <w:szCs w:val="22"/>
-      <w:lang w:val="fr-FR" w:eastAsia="en-US" w:bidi="ar-SA"/>
+      <w:lang w:val="fr-FR"/>
     </w:rPr>
   </w:style>
   <w:style w:type="paragraph" w:styleId="Heading1">
@@ -1156,37 +1151,56 @@
     <w:link w:val="Heading1Char"/>
     <w:uiPriority w:val="9"/>
     <w:qFormat/>
-    <w:rsid w:val="00e9151e"/>
+    <w:rsid w:val="00E9151E"/>
     <w:pPr>
-      <w:keepNext w:val="true"/>
+      <w:keepNext/>
       <w:keepLines/>
-      <w:spacing w:before="240" w:after="0"/>
+      <w:spacing w:before="240"/>
       <w:outlineLvl w:val="0"/>
     </w:pPr>
     <w:rPr>
-      <w:rFonts w:eastAsia="" w:cs="" w:cstheme="majorBidi" w:eastAsiaTheme="majorEastAsia"/>
+      <w:rFonts w:eastAsiaTheme="majorEastAsia" w:cstheme="majorBidi"/>
       <w:b/>
-      <w:color w:themeColor="text1" w:val="000000"/>
+      <w:color w:val="000000" w:themeColor="text1"/>
       <w:sz w:val="36"/>
       <w:szCs w:val="32"/>
     </w:rPr>
   </w:style>
-  <w:style w:type="character" w:styleId="DefaultParagraphFont" w:default="1">
+  <w:style w:type="character" w:default="1" w:styleId="DefaultParagraphFont">
     <w:name w:val="Default Paragraph Font"/>
     <w:uiPriority w:val="1"/>
     <w:semiHidden/>
     <w:unhideWhenUsed/>
-    <w:qFormat/>
-    <w:rPr/>
+  </w:style>
+  <w:style w:type="table" w:default="1" w:styleId="TableNormal">
+    <w:name w:val="Normal Table"/>
+    <w:uiPriority w:val="99"/>
+    <w:semiHidden/>
+    <w:unhideWhenUsed/>
+    <w:tblPr>
+      <w:tblInd w:w="0" w:type="dxa"/>
+      <w:tblCellMar>
+        <w:top w:w="0" w:type="dxa"/>
+        <w:left w:w="108" w:type="dxa"/>
+        <w:bottom w:w="0" w:type="dxa"/>
+        <w:right w:w="108" w:type="dxa"/>
+      </w:tblCellMar>
+    </w:tblPr>
+  </w:style>
+  <w:style w:type="numbering" w:default="1" w:styleId="NoList">
+    <w:name w:val="No List"/>
+    <w:uiPriority w:val="99"/>
+    <w:semiHidden/>
+    <w:unhideWhenUsed/>
   </w:style>
   <w:style w:type="character" w:styleId="Hyperlink">
     <w:name w:val="Hyperlink"/>
     <w:basedOn w:val="DefaultParagraphFont"/>
     <w:uiPriority w:val="99"/>
     <w:unhideWhenUsed/>
-    <w:rsid w:val="00c865c4"/>
+    <w:rsid w:val="00C865C4"/>
     <w:rPr>
-      <w:color w:themeColor="hyperlink" w:val="0563C1"/>
+      <w:color w:val="0563C1" w:themeColor="hyperlink"/>
       <w:u w:val="single"/>
     </w:rPr>
   </w:style>
@@ -1197,10 +1211,10 @@
     <w:semiHidden/>
     <w:unhideWhenUsed/>
     <w:qFormat/>
-    <w:rsid w:val="00c865c4"/>
+    <w:rsid w:val="00C865C4"/>
     <w:rPr>
       <w:color w:val="605E5C"/>
-      <w:shd w:fill="E1DFDD" w:val="clear"/>
+      <w:shd w:val="clear" w:color="auto" w:fill="E1DFDD"/>
     </w:rPr>
   </w:style>
   <w:style w:type="character" w:styleId="FollowedHyperlink">
@@ -1209,40 +1223,39 @@
     <w:uiPriority w:val="99"/>
     <w:semiHidden/>
     <w:unhideWhenUsed/>
-    <w:rsid w:val="00c865c4"/>
+    <w:rsid w:val="00C865C4"/>
     <w:rPr>
-      <w:color w:themeColor="followedHyperlink" w:val="954F72"/>
+      <w:color w:val="954F72" w:themeColor="followedHyperlink"/>
       <w:u w:val="single"/>
     </w:rPr>
   </w:style>
-  <w:style w:type="character" w:styleId="Heading1Char" w:customStyle="1">
+  <w:style w:type="character" w:customStyle="1" w:styleId="Heading1Char">
     <w:name w:val="Heading 1 Char"/>
     <w:basedOn w:val="DefaultParagraphFont"/>
     <w:link w:val="Heading1"/>
     <w:uiPriority w:val="9"/>
     <w:qFormat/>
-    <w:rsid w:val="00e9151e"/>
+    <w:rsid w:val="00E9151E"/>
     <w:rPr>
-      <w:rFonts w:eastAsia="" w:cs="" w:cstheme="majorBidi" w:eastAsiaTheme="majorEastAsia"/>
+      <w:rFonts w:eastAsiaTheme="majorEastAsia" w:cstheme="majorBidi"/>
       <w:b/>
-      <w:color w:themeColor="text1" w:val="000000"/>
+      <w:color w:val="000000" w:themeColor="text1"/>
       <w:sz w:val="36"/>
       <w:szCs w:val="32"/>
       <w:lang w:val="fr-FR"/>
     </w:rPr>
   </w:style>
-  <w:style w:type="paragraph" w:styleId="Heading">
+  <w:style w:type="paragraph" w:customStyle="1" w:styleId="Heading">
     <w:name w:val="Heading"/>
     <w:basedOn w:val="Normal"/>
     <w:next w:val="BodyText"/>
     <w:qFormat/>
     <w:pPr>
-      <w:keepNext w:val="true"/>
+      <w:keepNext/>
       <w:spacing w:before="240" w:after="120"/>
     </w:pPr>
     <w:rPr>
-      <w:rFonts w:ascii="Liberation Sans" w:hAnsi="Liberation Sans" w:eastAsia="Microsoft YaHei" w:cs="Arial"/>
-      <w:sz w:val="28"/>
+      <w:rFonts w:ascii="Liberation Sans" w:eastAsia="Microsoft YaHei" w:hAnsi="Liberation Sans" w:cs="Arial"/>
       <w:szCs w:val="28"/>
     </w:rPr>
   </w:style>
@@ -1250,14 +1263,12 @@
     <w:name w:val="Body Text"/>
     <w:basedOn w:val="Normal"/>
     <w:pPr>
-      <w:spacing w:lineRule="auto" w:line="276" w:before="0" w:after="140"/>
+      <w:spacing w:after="140" w:line="276" w:lineRule="auto"/>
     </w:pPr>
-    <w:rPr/>
   </w:style>
   <w:style w:type="paragraph" w:styleId="List">
     <w:name w:val="List"/>
     <w:basedOn w:val="BodyText"/>
-    <w:pPr/>
     <w:rPr>
       <w:rFonts w:cs="Arial"/>
     </w:rPr>
@@ -1278,7 +1289,7 @@
       <w:szCs w:val="24"/>
     </w:rPr>
   </w:style>
-  <w:style w:type="paragraph" w:styleId="Index">
+  <w:style w:type="paragraph" w:customStyle="1" w:styleId="Index">
     <w:name w:val="Index"/>
     <w:basedOn w:val="Normal"/>
     <w:qFormat/>
@@ -1294,87 +1305,64 @@
     <w:basedOn w:val="Normal"/>
     <w:uiPriority w:val="34"/>
     <w:qFormat/>
-    <w:rsid w:val="00e9151e"/>
+    <w:rsid w:val="00E9151E"/>
     <w:pPr>
-      <w:spacing w:before="0" w:after="0"/>
       <w:ind w:left="720"/>
       <w:contextualSpacing/>
     </w:pPr>
-    <w:rPr/>
-  </w:style>
-  <w:style w:type="numbering" w:styleId="NoList" w:default="1">
-    <w:name w:val="No List"/>
-    <w:uiPriority w:val="99"/>
-    <w:semiHidden/>
-    <w:unhideWhenUsed/>
-    <w:qFormat/>
-  </w:style>
-  <w:style w:type="table" w:default="1" w:styleId="TableNormal">
-    <w:name w:val="Normal Table"/>
-    <w:uiPriority w:val="99"/>
-    <w:semiHidden/>
-    <w:unhideWhenUsed/>
-    <w:tblPr>
-      <w:tblCellMar>
-        <w:top w:w="0" w:type="dxa"/>
-        <w:left w:w="108" w:type="dxa"/>
-        <w:bottom w:w="0" w:type="dxa"/>
-        <w:right w:w="108" w:type="dxa"/>
-      </w:tblCellMar>
-    </w:tblPr>
   </w:style>
 </w:styles>
 </file>
 
 <file path=word/theme/theme1.xml><?xml version="1.0" encoding="utf-8"?>
-<a:theme xmlns:a="http://schemas.openxmlformats.org/drawingml/2006/main" xmlns:r="http://schemas.openxmlformats.org/officeDocument/2006/relationships" name="Office Theme">
+<a:theme xmlns:a="http://schemas.openxmlformats.org/drawingml/2006/main" name="Office Theme">
   <a:themeElements>
     <a:clrScheme name="Office">
       <a:dk1>
         <a:srgbClr val="000000"/>
       </a:dk1>
       <a:lt1>
-        <a:srgbClr val="ffffff"/>
+        <a:srgbClr val="FFFFFF"/>
       </a:lt1>
       <a:dk2>
-        <a:srgbClr val="44546a"/>
+        <a:srgbClr val="44546A"/>
       </a:dk2>
       <a:lt2>
-        <a:srgbClr val="e7e6e6"/>
+        <a:srgbClr val="E7E6E6"/>
       </a:lt2>
       <a:accent1>
-        <a:srgbClr val="4472c4"/>
+        <a:srgbClr val="4472C4"/>
       </a:accent1>
       <a:accent2>
-        <a:srgbClr val="ed7d31"/>
+        <a:srgbClr val="ED7D31"/>
       </a:accent2>
       <a:accent3>
-        <a:srgbClr val="a5a5a5"/>
+        <a:srgbClr val="A5A5A5"/>
       </a:accent3>
       <a:accent4>
-        <a:srgbClr val="ffc000"/>
+        <a:srgbClr val="FFC000"/>
       </a:accent4>
       <a:accent5>
-        <a:srgbClr val="5b9bd5"/>
+        <a:srgbClr val="5B9BD5"/>
       </a:accent5>
       <a:accent6>
-        <a:srgbClr val="70ad47"/>
+        <a:srgbClr val="70AD47"/>
       </a:accent6>
       <a:hlink>
-        <a:srgbClr val="0563c1"/>
+        <a:srgbClr val="0563C1"/>
       </a:hlink>
       <a:folHlink>
-        <a:srgbClr val="954f72"/>
+        <a:srgbClr val="954F72"/>
       </a:folHlink>
     </a:clrScheme>
     <a:fontScheme name="Office">
       <a:majorFont>
-        <a:latin typeface="Calibri Light" panose="020F0302020204030204" pitchFamily="0" charset="1"/>
+        <a:latin typeface="Calibri Light" panose="020F0302020204030204"/>
         <a:ea typeface=""/>
         <a:cs typeface=""/>
       </a:majorFont>
       <a:minorFont>
-        <a:latin typeface="Calibri" panose="020F0502020204030204" pitchFamily="0" charset="1"/>
+        <a:latin typeface="Calibri" panose="020F0502020204030204"/>
         <a:ea typeface=""/>
         <a:cs typeface=""/>
       </a:minorFont>
@@ -1406,7 +1394,7 @@
             </a:gs>
           </a:gsLst>
           <a:lin ang="5400000" scaled="0"/>
-          <a:tileRect l="0" t="0" r="0" b="0"/>
+          <a:tileRect/>
         </a:gradFill>
         <a:gradFill>
           <a:gsLst>
@@ -1430,7 +1418,7 @@
             </a:gs>
           </a:gsLst>
           <a:lin ang="5400000" scaled="0"/>
-          <a:tileRect l="0" t="0" r="0" b="0"/>
+          <a:tileRect/>
         </a:gradFill>
       </a:fillStyleLst>
       <a:lnStyleLst>
@@ -1490,11 +1478,13 @@
             </a:gs>
           </a:gsLst>
           <a:lin ang="5400000" scaled="0"/>
-          <a:tileRect l="0" t="0" r="0" b="0"/>
+          <a:tileRect/>
         </a:gradFill>
       </a:bgFillStyleLst>
     </a:fmtScheme>
   </a:themeElements>
+  <a:objectDefaults/>
+  <a:extraClrSchemeLst/>
 </a:theme>
 </file>
 
@@ -1503,7 +1493,7 @@
 </file>
 
 <file path=customXml/itemProps1.xml><?xml version="1.0" encoding="utf-8"?>
-<ds:datastoreItem xmlns:ds="http://schemas.openxmlformats.org/officeDocument/2006/customXml" ds:itemID="{3B9F78A9-FBF6-4D59-B23F-0A223DE1F616}">
+<ds:datastoreItem xmlns:ds="http://schemas.openxmlformats.org/officeDocument/2006/customXml" ds:itemID="{BBC9D8DB-9AA2-41D6-8A33-ECE7A5292AAA}">
   <ds:schemaRefs>
     <ds:schemaRef ds:uri="http://schemas.openxmlformats.org/officeDocument/2006/bibliography"/>
   </ds:schemaRefs>

</xml_diff>